<commit_message>
Updated documentation with Google Drive docs
</commit_message>
<xml_diff>
--- a/Documentation/deliverables/D1-FeasibilityStudyandProjectPlan.docx
+++ b/Documentation/deliverables/D1-FeasibilityStudyandProjectPlan.docx
@@ -6,7 +6,7 @@
     <w:p>
       <w:pPr>
         <w:contextualSpacing w:val="0"/>
-        <w:jc w:val="center"/>
+        <w:jc w:val="left"/>
       </w:pPr>
       <w:r>
         <w:rPr>
@@ -502,7 +502,7 @@
         <w:rPr>
           <w:rtl w:val="0"/>
         </w:rPr>
-        <w:t xml:space="preserve">The present work constitutes the overview description, base requirements, planning and initial project organization of a Test Case Management System. This deliverable will provide a general picture of the necessary context and background to understand and define the problems and challenges that emerge from managing large sets of test cases at corporations such as Ultimate Software. A feasibility study describing how the new system will cover the positive and negative aspects of the current solution Ultimate Software has implemented to manage test case suites. The listing of clear definitions of Ultimate Software’s requirements will be an essential guide of this document towards the implementation of a secure and user friendly application. The elaborated solutions as well as the studied alternatives presented are focused on improving the overall experience of documenting and managing all the tasks related to software testing at Ultimate Software. The human, hardware, software and other resources estimated on the planning section of this deliverable are in proportion to the system’s functional and nonfunctional requirements.        </w:t>
+        <w:t xml:space="preserve">The present work constitutes the overview description, base requirements, planning and initial project organization of a Test Case Management System. This deliverable will provide a general picture of the necessary context and background to understand and define the problems and challenges that emerge from managing large sets of test cases at corporations such as Ultimate Software. A feasibility study describing how the new system will cover the positive and negative aspects of the current solution Ultimate Software has implemented to manage test case suites. The listing of clear definitions of Ultimate Software’s requirements will be an essential guide of this document towards the implementation of a secure and user friendly application. The elaborated solutions as well as the studied alternatives presented are focused on improving the overall experience of documenting and managing all the tasks related to software testing at Ultimate Software. The human, hardware, software and other resources estimated on the planning section of this deliverable are in proportion to the system’s functional and nonfunctional requirements.         </w:t>
       </w:r>
     </w:p>
     <w:p>
@@ -2981,6 +2981,7 @@
                   </pic:blipFill>
                   <pic:spPr>
                     <a:xfrm>
+                      <a:off y="0" x="0"/>
                       <a:ext cy="4140963" cx="5943600"/>
                     </a:xfrm>
                     <a:prstGeom prst="rect"/>
@@ -7339,6 +7340,7 @@
                   </pic:blipFill>
                   <pic:spPr>
                     <a:xfrm>
+                      <a:off y="0" x="0"/>
                       <a:ext cy="1909763" cx="6581775"/>
                     </a:xfrm>
                     <a:prstGeom prst="rect"/>
@@ -7372,12 +7374,12 @@
           <wp:inline distR="114300" distT="114300" distB="114300" distL="114300">
             <wp:extent cy="1824038" cx="6600825"/>
             <wp:effectExtent t="25400" b="25400" r="25400" l="25400"/>
-            <wp:docPr id="3" name="image02.png"/>
+            <wp:docPr id="3" name="image03.png"/>
             <a:graphic>
               <a:graphicData uri="http://schemas.openxmlformats.org/drawingml/2006/picture">
                 <pic:pic>
                   <pic:nvPicPr>
-                    <pic:cNvPr id="0" name="image02.png"/>
+                    <pic:cNvPr id="0" name="image03.png"/>
                     <pic:cNvPicPr preferRelativeResize="0"/>
                   </pic:nvPicPr>
                   <pic:blipFill>
@@ -7389,6 +7391,7 @@
                   </pic:blipFill>
                   <pic:spPr>
                     <a:xfrm>
+                      <a:off y="0" x="0"/>
                       <a:ext cy="1824038" cx="6600825"/>
                     </a:xfrm>
                     <a:prstGeom prst="rect"/>
@@ -7422,12 +7425,12 @@
           <wp:inline distR="114300" distT="114300" distB="114300" distL="114300">
             <wp:extent cy="1747838" cx="6610350"/>
             <wp:effectExtent t="25400" b="25400" r="25400" l="25400"/>
-            <wp:docPr id="2" name="image03.png"/>
+            <wp:docPr id="2" name="image02.png"/>
             <a:graphic>
               <a:graphicData uri="http://schemas.openxmlformats.org/drawingml/2006/picture">
                 <pic:pic>
                   <pic:nvPicPr>
-                    <pic:cNvPr id="0" name="image03.png"/>
+                    <pic:cNvPr id="0" name="image02.png"/>
                     <pic:cNvPicPr preferRelativeResize="0"/>
                   </pic:nvPicPr>
                   <pic:blipFill>
@@ -7439,6 +7442,7 @@
                   </pic:blipFill>
                   <pic:spPr>
                     <a:xfrm>
+                      <a:off y="0" x="0"/>
                       <a:ext cy="1747838" cx="6610350"/>
                     </a:xfrm>
                     <a:prstGeom prst="rect"/>
@@ -7489,6 +7493,7 @@
                   </pic:blipFill>
                   <pic:spPr>
                     <a:xfrm>
+                      <a:off y="0" x="0"/>
                       <a:ext cy="1433513" cx="6610350"/>
                     </a:xfrm>
                     <a:prstGeom prst="rect"/>

</xml_diff>